<commit_message>
EDA pretty much there, next up is looking at feature interactions.
</commit_message>
<xml_diff>
--- a/MBGM_solution_doc.docx
+++ b/MBGM_solution_doc.docx
@@ -674,6 +674,16 @@
           <w:sz w:val="22"/>
           <w:szCs w:val="22"/>
         </w:rPr>
+        <w:t>/extraction</w:t>
+      </w:r>
+      <w:r>
+        <w:rPr>
+          <w:b/>
+          <w:bCs/>
+          <w:color w:val="000000" w:themeColor="text1"/>
+          <w:sz w:val="22"/>
+          <w:szCs w:val="22"/>
+        </w:rPr>
         <w:t xml:space="preserve"> </w:t>
       </w:r>
       <w:r>
@@ -724,39 +734,105 @@
           <w:sz w:val="22"/>
           <w:szCs w:val="22"/>
         </w:rPr>
-        <w:t>eature selection is important for three mean reasons: curbs complexity (reduces overfitting</w:t>
-      </w:r>
-      <w:r>
-        <w:rPr>
-          <w:color w:val="000000" w:themeColor="text1"/>
-          <w:sz w:val="22"/>
-          <w:szCs w:val="22"/>
-        </w:rPr>
-        <w:t xml:space="preserve"> because we reduce the size of the solution space</w:t>
-      </w:r>
-      <w:r>
-        <w:rPr>
-          <w:color w:val="000000" w:themeColor="text1"/>
-          <w:sz w:val="22"/>
-          <w:szCs w:val="22"/>
-        </w:rPr>
-        <w:t>), increases accuracy (</w:t>
-      </w:r>
-      <w:r>
-        <w:rPr>
-          <w:color w:val="000000" w:themeColor="text1"/>
-          <w:sz w:val="22"/>
-          <w:szCs w:val="22"/>
-        </w:rPr>
-        <w:t>WHY</w:t>
-      </w:r>
-      <w:r>
-        <w:rPr>
-          <w:color w:val="000000" w:themeColor="text1"/>
-          <w:sz w:val="22"/>
-          <w:szCs w:val="22"/>
-        </w:rPr>
-        <w:t>), reduces training time (lass data, less training time)</w:t>
+        <w:t xml:space="preserve">eature selection is important for three mean reasons: </w:t>
+      </w:r>
+    </w:p>
+    <w:p>
+      <w:pPr>
+        <w:pStyle w:val="ListParagraph"/>
+        <w:numPr>
+          <w:ilvl w:val="0"/>
+          <w:numId w:val="16"/>
+        </w:numPr>
+        <w:rPr>
+          <w:color w:val="000000" w:themeColor="text1"/>
+          <w:sz w:val="22"/>
+          <w:szCs w:val="22"/>
+        </w:rPr>
+      </w:pPr>
+      <w:r>
+        <w:rPr>
+          <w:color w:val="000000" w:themeColor="text1"/>
+          <w:sz w:val="22"/>
+          <w:szCs w:val="22"/>
+        </w:rPr>
+        <w:t>curbs complexity (</w:t>
+      </w:r>
+      <w:r>
+        <w:rPr>
+          <w:color w:val="000000" w:themeColor="text1"/>
+          <w:sz w:val="22"/>
+          <w:szCs w:val="22"/>
+        </w:rPr>
+        <w:t>variance reduction by shrinking the hypothesis space</w:t>
+      </w:r>
+      <w:r>
+        <w:rPr>
+          <w:color w:val="000000" w:themeColor="text1"/>
+          <w:sz w:val="22"/>
+          <w:szCs w:val="22"/>
+        </w:rPr>
+        <w:t xml:space="preserve">), </w:t>
+      </w:r>
+    </w:p>
+    <w:p>
+      <w:pPr>
+        <w:pStyle w:val="ListParagraph"/>
+        <w:numPr>
+          <w:ilvl w:val="0"/>
+          <w:numId w:val="16"/>
+        </w:numPr>
+        <w:rPr>
+          <w:color w:val="000000" w:themeColor="text1"/>
+          <w:sz w:val="22"/>
+          <w:szCs w:val="22"/>
+        </w:rPr>
+      </w:pPr>
+      <w:r>
+        <w:rPr>
+          <w:color w:val="000000" w:themeColor="text1"/>
+          <w:sz w:val="22"/>
+          <w:szCs w:val="22"/>
+        </w:rPr>
+        <w:t>increases accuracy (</w:t>
+      </w:r>
+      <w:r>
+        <w:rPr>
+          <w:color w:val="000000" w:themeColor="text1"/>
+          <w:sz w:val="22"/>
+          <w:szCs w:val="22"/>
+        </w:rPr>
+        <w:t>by getting rid of irrelevant features, which we could consider as noise, and that may confuse the algorithm</w:t>
+      </w:r>
+      <w:r>
+        <w:rPr>
+          <w:color w:val="000000" w:themeColor="text1"/>
+          <w:sz w:val="22"/>
+          <w:szCs w:val="22"/>
+        </w:rPr>
+        <w:t xml:space="preserve">), </w:t>
+      </w:r>
+    </w:p>
+    <w:p>
+      <w:pPr>
+        <w:pStyle w:val="ListParagraph"/>
+        <w:numPr>
+          <w:ilvl w:val="0"/>
+          <w:numId w:val="16"/>
+        </w:numPr>
+        <w:rPr>
+          <w:color w:val="000000" w:themeColor="text1"/>
+          <w:sz w:val="22"/>
+          <w:szCs w:val="22"/>
+        </w:rPr>
+      </w:pPr>
+      <w:r>
+        <w:rPr>
+          <w:color w:val="000000" w:themeColor="text1"/>
+          <w:sz w:val="22"/>
+          <w:szCs w:val="22"/>
+        </w:rPr>
+        <w:t>reduces training time (lass data, less training time)</w:t>
       </w:r>
     </w:p>
     <w:p>
@@ -844,6 +920,8 @@
       </w:pPr>
       <w:r>
         <w:rPr>
+          <w:b/>
+          <w:bCs/>
           <w:color w:val="000000" w:themeColor="text1"/>
           <w:sz w:val="22"/>
           <w:szCs w:val="22"/>
@@ -852,19 +930,176 @@
       </w:r>
       <w:r>
         <w:rPr>
-          <w:color w:val="000000" w:themeColor="text1"/>
-          <w:sz w:val="22"/>
-          <w:szCs w:val="22"/>
-        </w:rPr>
-        <w:t>feature correlation</w:t>
-      </w:r>
-      <w:r>
-        <w:rPr>
+          <w:b/>
+          <w:bCs/>
+          <w:color w:val="000000" w:themeColor="text1"/>
+          <w:sz w:val="22"/>
+          <w:szCs w:val="22"/>
+        </w:rPr>
+        <w:t>it</w:t>
+      </w:r>
+      <w:r>
+        <w:rPr>
+          <w:b/>
+          <w:bCs/>
+          <w:color w:val="000000" w:themeColor="text1"/>
+          <w:sz w:val="22"/>
+          <w:szCs w:val="22"/>
+        </w:rPr>
+        <w:t xml:space="preserve"> important</w:t>
+      </w:r>
+      <w:r>
+        <w:rPr>
+          <w:b/>
+          <w:bCs/>
+          <w:color w:val="000000" w:themeColor="text1"/>
+          <w:sz w:val="22"/>
+          <w:szCs w:val="22"/>
+        </w:rPr>
+        <w:t xml:space="preserve"> to consider feature correlations</w:t>
+      </w:r>
+      <w:r>
+        <w:rPr>
+          <w:b/>
+          <w:bCs/>
+          <w:color w:val="000000" w:themeColor="text1"/>
+          <w:sz w:val="22"/>
+          <w:szCs w:val="22"/>
+        </w:rPr>
+        <w:t>?</w:t>
+      </w:r>
+    </w:p>
+    <w:p>
+      <w:pPr>
+        <w:pStyle w:val="ListParagraph"/>
+        <w:numPr>
+          <w:ilvl w:val="0"/>
+          <w:numId w:val="17"/>
+        </w:numPr>
+        <w:rPr>
+          <w:color w:val="000000" w:themeColor="text1"/>
+          <w:sz w:val="22"/>
+          <w:szCs w:val="22"/>
+        </w:rPr>
+      </w:pPr>
+      <w:proofErr w:type="spellStart"/>
+      <w:r>
+        <w:rPr>
+          <w:color w:val="000000" w:themeColor="text1"/>
+          <w:sz w:val="22"/>
+          <w:szCs w:val="22"/>
+        </w:rPr>
+        <w:t>Sdf</w:t>
+      </w:r>
+      <w:proofErr w:type="spellEnd"/>
+    </w:p>
+    <w:p>
+      <w:pPr>
+        <w:pStyle w:val="ListParagraph"/>
+        <w:numPr>
+          <w:ilvl w:val="0"/>
+          <w:numId w:val="18"/>
+        </w:numPr>
+        <w:rPr>
+          <w:b/>
+          <w:bCs/>
+          <w:color w:val="000000" w:themeColor="text1"/>
+          <w:sz w:val="22"/>
+          <w:szCs w:val="22"/>
+        </w:rPr>
+      </w:pPr>
+      <w:r>
+        <w:rPr>
+          <w:b/>
+          <w:bCs/>
+          <w:color w:val="000000" w:themeColor="text1"/>
+          <w:sz w:val="22"/>
+          <w:szCs w:val="22"/>
+        </w:rPr>
+        <w:t xml:space="preserve">Why </w:t>
+      </w:r>
+      <w:r>
+        <w:rPr>
+          <w:b/>
+          <w:bCs/>
+          <w:color w:val="000000" w:themeColor="text1"/>
+          <w:sz w:val="22"/>
+          <w:szCs w:val="22"/>
+        </w:rPr>
+        <w:t>are</w:t>
+      </w:r>
+      <w:r>
+        <w:rPr>
+          <w:b/>
+          <w:bCs/>
+          <w:color w:val="000000" w:themeColor="text1"/>
+          <w:sz w:val="22"/>
+          <w:szCs w:val="22"/>
+        </w:rPr>
+        <w:t xml:space="preserve"> feature </w:t>
+      </w:r>
+      <w:r>
+        <w:rPr>
+          <w:b/>
+          <w:bCs/>
+          <w:color w:val="000000" w:themeColor="text1"/>
+          <w:sz w:val="22"/>
+          <w:szCs w:val="22"/>
+        </w:rPr>
+        <w:t>interactions</w:t>
+      </w:r>
+      <w:r>
+        <w:rPr>
+          <w:b/>
+          <w:bCs/>
           <w:color w:val="000000" w:themeColor="text1"/>
           <w:sz w:val="22"/>
           <w:szCs w:val="22"/>
         </w:rPr>
         <w:t xml:space="preserve"> important?</w:t>
+      </w:r>
+    </w:p>
+    <w:p>
+      <w:pPr>
+        <w:pStyle w:val="ListParagraph"/>
+        <w:numPr>
+          <w:ilvl w:val="0"/>
+          <w:numId w:val="17"/>
+        </w:numPr>
+        <w:rPr>
+          <w:color w:val="000000" w:themeColor="text1"/>
+          <w:sz w:val="22"/>
+          <w:szCs w:val="22"/>
+        </w:rPr>
+      </w:pPr>
+      <w:r>
+        <w:rPr>
+          <w:color w:val="000000" w:themeColor="text1"/>
+          <w:sz w:val="22"/>
+          <w:szCs w:val="22"/>
+        </w:rPr>
+        <w:t xml:space="preserve">“The whole is greater than the sum of its parts” – Aristotle </w:t>
+      </w:r>
+    </w:p>
+    <w:p>
+      <w:pPr>
+        <w:pStyle w:val="ListParagraph"/>
+        <w:tabs>
+          <w:tab w:val="left" w:pos="4080"/>
+        </w:tabs>
+        <w:rPr>
+          <w:color w:val="000000" w:themeColor="text1"/>
+          <w:sz w:val="22"/>
+          <w:szCs w:val="22"/>
+        </w:rPr>
+      </w:pPr>
+      <w:r>
+        <w:rPr>
+          <w:color w:val="000000" w:themeColor="text1"/>
+          <w:sz w:val="22"/>
+          <w:szCs w:val="22"/>
+        </w:rPr>
+        <w:tab/>
       </w:r>
     </w:p>
     <w:p>
@@ -1275,7 +1510,7 @@
         <w:rFonts w:ascii="Courier New" w:hAnsi="Courier New" w:cs="Courier New" w:hint="default"/>
       </w:rPr>
     </w:lvl>
-    <w:lvl w:ilvl="1" w:tplc="08090003" w:tentative="1">
+    <w:lvl w:ilvl="1" w:tplc="08090003">
       <w:start w:val="1"/>
       <w:numFmt w:val="bullet"/>
       <w:lvlText w:val="o"/>
@@ -1685,6 +1920,119 @@
     </w:lvl>
   </w:abstractNum>
   <w:abstractNum w:abstractNumId="4" w15:restartNumberingAfterBreak="0">
+    <w:nsid w:val="26985510"/>
+    <w:multiLevelType w:val="hybridMultilevel"/>
+    <w:tmpl w:val="400672AA"/>
+    <w:lvl w:ilvl="0" w:tplc="08090001">
+      <w:start w:val="1"/>
+      <w:numFmt w:val="bullet"/>
+      <w:lvlText w:val=""/>
+      <w:lvlJc w:val="left"/>
+      <w:pPr>
+        <w:ind w:left="720" w:hanging="360"/>
+      </w:pPr>
+      <w:rPr>
+        <w:rFonts w:ascii="Symbol" w:hAnsi="Symbol" w:cs="Symbol" w:hint="default"/>
+      </w:rPr>
+    </w:lvl>
+    <w:lvl w:ilvl="1" w:tplc="08090003" w:tentative="1">
+      <w:start w:val="1"/>
+      <w:numFmt w:val="bullet"/>
+      <w:lvlText w:val="o"/>
+      <w:lvlJc w:val="left"/>
+      <w:pPr>
+        <w:ind w:left="1440" w:hanging="360"/>
+      </w:pPr>
+      <w:rPr>
+        <w:rFonts w:ascii="Courier New" w:hAnsi="Courier New" w:cs="Courier New" w:hint="default"/>
+      </w:rPr>
+    </w:lvl>
+    <w:lvl w:ilvl="2" w:tplc="08090005" w:tentative="1">
+      <w:start w:val="1"/>
+      <w:numFmt w:val="bullet"/>
+      <w:lvlText w:val=""/>
+      <w:lvlJc w:val="left"/>
+      <w:pPr>
+        <w:ind w:left="2160" w:hanging="360"/>
+      </w:pPr>
+      <w:rPr>
+        <w:rFonts w:ascii="Wingdings" w:hAnsi="Wingdings" w:hint="default"/>
+      </w:rPr>
+    </w:lvl>
+    <w:lvl w:ilvl="3" w:tplc="08090001" w:tentative="1">
+      <w:start w:val="1"/>
+      <w:numFmt w:val="bullet"/>
+      <w:lvlText w:val=""/>
+      <w:lvlJc w:val="left"/>
+      <w:pPr>
+        <w:ind w:left="2880" w:hanging="360"/>
+      </w:pPr>
+      <w:rPr>
+        <w:rFonts w:ascii="Symbol" w:hAnsi="Symbol" w:hint="default"/>
+      </w:rPr>
+    </w:lvl>
+    <w:lvl w:ilvl="4" w:tplc="08090003" w:tentative="1">
+      <w:start w:val="1"/>
+      <w:numFmt w:val="bullet"/>
+      <w:lvlText w:val="o"/>
+      <w:lvlJc w:val="left"/>
+      <w:pPr>
+        <w:ind w:left="3600" w:hanging="360"/>
+      </w:pPr>
+      <w:rPr>
+        <w:rFonts w:ascii="Courier New" w:hAnsi="Courier New" w:cs="Courier New" w:hint="default"/>
+      </w:rPr>
+    </w:lvl>
+    <w:lvl w:ilvl="5" w:tplc="08090005" w:tentative="1">
+      <w:start w:val="1"/>
+      <w:numFmt w:val="bullet"/>
+      <w:lvlText w:val=""/>
+      <w:lvlJc w:val="left"/>
+      <w:pPr>
+        <w:ind w:left="4320" w:hanging="360"/>
+      </w:pPr>
+      <w:rPr>
+        <w:rFonts w:ascii="Wingdings" w:hAnsi="Wingdings" w:hint="default"/>
+      </w:rPr>
+    </w:lvl>
+    <w:lvl w:ilvl="6" w:tplc="08090001" w:tentative="1">
+      <w:start w:val="1"/>
+      <w:numFmt w:val="bullet"/>
+      <w:lvlText w:val=""/>
+      <w:lvlJc w:val="left"/>
+      <w:pPr>
+        <w:ind w:left="5040" w:hanging="360"/>
+      </w:pPr>
+      <w:rPr>
+        <w:rFonts w:ascii="Symbol" w:hAnsi="Symbol" w:hint="default"/>
+      </w:rPr>
+    </w:lvl>
+    <w:lvl w:ilvl="7" w:tplc="08090003" w:tentative="1">
+      <w:start w:val="1"/>
+      <w:numFmt w:val="bullet"/>
+      <w:lvlText w:val="o"/>
+      <w:lvlJc w:val="left"/>
+      <w:pPr>
+        <w:ind w:left="5760" w:hanging="360"/>
+      </w:pPr>
+      <w:rPr>
+        <w:rFonts w:ascii="Courier New" w:hAnsi="Courier New" w:cs="Courier New" w:hint="default"/>
+      </w:rPr>
+    </w:lvl>
+    <w:lvl w:ilvl="8" w:tplc="08090005" w:tentative="1">
+      <w:start w:val="1"/>
+      <w:numFmt w:val="bullet"/>
+      <w:lvlText w:val=""/>
+      <w:lvlJc w:val="left"/>
+      <w:pPr>
+        <w:ind w:left="6480" w:hanging="360"/>
+      </w:pPr>
+      <w:rPr>
+        <w:rFonts w:ascii="Wingdings" w:hAnsi="Wingdings" w:hint="default"/>
+      </w:rPr>
+    </w:lvl>
+  </w:abstractNum>
+  <w:abstractNum w:abstractNumId="5" w15:restartNumberingAfterBreak="0">
     <w:nsid w:val="363F47EA"/>
     <w:multiLevelType w:val="hybridMultilevel"/>
     <w:tmpl w:val="6400D0E6"/>
@@ -1797,7 +2145,7 @@
       </w:rPr>
     </w:lvl>
   </w:abstractNum>
-  <w:abstractNum w:abstractNumId="5" w15:restartNumberingAfterBreak="0">
+  <w:abstractNum w:abstractNumId="6" w15:restartNumberingAfterBreak="0">
     <w:nsid w:val="39B75F47"/>
     <w:multiLevelType w:val="hybridMultilevel"/>
     <w:tmpl w:val="CEA29220"/>
@@ -1910,7 +2258,7 @@
       </w:rPr>
     </w:lvl>
   </w:abstractNum>
-  <w:abstractNum w:abstractNumId="6" w15:restartNumberingAfterBreak="0">
+  <w:abstractNum w:abstractNumId="7" w15:restartNumberingAfterBreak="0">
     <w:nsid w:val="3E5F06F0"/>
     <w:multiLevelType w:val="hybridMultilevel"/>
     <w:tmpl w:val="CF2695B2"/>
@@ -2023,7 +2371,7 @@
       </w:rPr>
     </w:lvl>
   </w:abstractNum>
-  <w:abstractNum w:abstractNumId="7" w15:restartNumberingAfterBreak="0">
+  <w:abstractNum w:abstractNumId="8" w15:restartNumberingAfterBreak="0">
     <w:nsid w:val="44301BEE"/>
     <w:multiLevelType w:val="hybridMultilevel"/>
     <w:tmpl w:val="3C34EEB0"/>
@@ -2136,7 +2484,7 @@
       </w:rPr>
     </w:lvl>
   </w:abstractNum>
-  <w:abstractNum w:abstractNumId="8" w15:restartNumberingAfterBreak="0">
+  <w:abstractNum w:abstractNumId="9" w15:restartNumberingAfterBreak="0">
     <w:nsid w:val="478D28AA"/>
     <w:multiLevelType w:val="hybridMultilevel"/>
     <w:tmpl w:val="71703F82"/>
@@ -2249,7 +2597,7 @@
       </w:rPr>
     </w:lvl>
   </w:abstractNum>
-  <w:abstractNum w:abstractNumId="9" w15:restartNumberingAfterBreak="0">
+  <w:abstractNum w:abstractNumId="10" w15:restartNumberingAfterBreak="0">
     <w:nsid w:val="558F259A"/>
     <w:multiLevelType w:val="hybridMultilevel"/>
     <w:tmpl w:val="EBD83EB0"/>
@@ -2339,7 +2687,7 @@
       </w:pPr>
     </w:lvl>
   </w:abstractNum>
-  <w:abstractNum w:abstractNumId="10" w15:restartNumberingAfterBreak="0">
+  <w:abstractNum w:abstractNumId="11" w15:restartNumberingAfterBreak="0">
     <w:nsid w:val="5616639E"/>
     <w:multiLevelType w:val="hybridMultilevel"/>
     <w:tmpl w:val="0174FA96"/>
@@ -2452,7 +2800,120 @@
       </w:rPr>
     </w:lvl>
   </w:abstractNum>
-  <w:abstractNum w:abstractNumId="11" w15:restartNumberingAfterBreak="0">
+  <w:abstractNum w:abstractNumId="12" w15:restartNumberingAfterBreak="0">
+    <w:nsid w:val="5AE5556A"/>
+    <w:multiLevelType w:val="hybridMultilevel"/>
+    <w:tmpl w:val="1F6A90D4"/>
+    <w:lvl w:ilvl="0" w:tplc="08090003">
+      <w:start w:val="1"/>
+      <w:numFmt w:val="bullet"/>
+      <w:lvlText w:val="o"/>
+      <w:lvlJc w:val="left"/>
+      <w:pPr>
+        <w:ind w:left="720" w:hanging="360"/>
+      </w:pPr>
+      <w:rPr>
+        <w:rFonts w:ascii="Courier New" w:hAnsi="Courier New" w:cs="Courier New" w:hint="default"/>
+      </w:rPr>
+    </w:lvl>
+    <w:lvl w:ilvl="1" w:tplc="08090003" w:tentative="1">
+      <w:start w:val="1"/>
+      <w:numFmt w:val="bullet"/>
+      <w:lvlText w:val="o"/>
+      <w:lvlJc w:val="left"/>
+      <w:pPr>
+        <w:ind w:left="1440" w:hanging="360"/>
+      </w:pPr>
+      <w:rPr>
+        <w:rFonts w:ascii="Courier New" w:hAnsi="Courier New" w:cs="Courier New" w:hint="default"/>
+      </w:rPr>
+    </w:lvl>
+    <w:lvl w:ilvl="2" w:tplc="08090005" w:tentative="1">
+      <w:start w:val="1"/>
+      <w:numFmt w:val="bullet"/>
+      <w:lvlText w:val=""/>
+      <w:lvlJc w:val="left"/>
+      <w:pPr>
+        <w:ind w:left="2160" w:hanging="360"/>
+      </w:pPr>
+      <w:rPr>
+        <w:rFonts w:ascii="Wingdings" w:hAnsi="Wingdings" w:hint="default"/>
+      </w:rPr>
+    </w:lvl>
+    <w:lvl w:ilvl="3" w:tplc="08090001" w:tentative="1">
+      <w:start w:val="1"/>
+      <w:numFmt w:val="bullet"/>
+      <w:lvlText w:val=""/>
+      <w:lvlJc w:val="left"/>
+      <w:pPr>
+        <w:ind w:left="2880" w:hanging="360"/>
+      </w:pPr>
+      <w:rPr>
+        <w:rFonts w:ascii="Symbol" w:hAnsi="Symbol" w:hint="default"/>
+      </w:rPr>
+    </w:lvl>
+    <w:lvl w:ilvl="4" w:tplc="08090003" w:tentative="1">
+      <w:start w:val="1"/>
+      <w:numFmt w:val="bullet"/>
+      <w:lvlText w:val="o"/>
+      <w:lvlJc w:val="left"/>
+      <w:pPr>
+        <w:ind w:left="3600" w:hanging="360"/>
+      </w:pPr>
+      <w:rPr>
+        <w:rFonts w:ascii="Courier New" w:hAnsi="Courier New" w:cs="Courier New" w:hint="default"/>
+      </w:rPr>
+    </w:lvl>
+    <w:lvl w:ilvl="5" w:tplc="08090005" w:tentative="1">
+      <w:start w:val="1"/>
+      <w:numFmt w:val="bullet"/>
+      <w:lvlText w:val=""/>
+      <w:lvlJc w:val="left"/>
+      <w:pPr>
+        <w:ind w:left="4320" w:hanging="360"/>
+      </w:pPr>
+      <w:rPr>
+        <w:rFonts w:ascii="Wingdings" w:hAnsi="Wingdings" w:hint="default"/>
+      </w:rPr>
+    </w:lvl>
+    <w:lvl w:ilvl="6" w:tplc="08090001" w:tentative="1">
+      <w:start w:val="1"/>
+      <w:numFmt w:val="bullet"/>
+      <w:lvlText w:val=""/>
+      <w:lvlJc w:val="left"/>
+      <w:pPr>
+        <w:ind w:left="5040" w:hanging="360"/>
+      </w:pPr>
+      <w:rPr>
+        <w:rFonts w:ascii="Symbol" w:hAnsi="Symbol" w:hint="default"/>
+      </w:rPr>
+    </w:lvl>
+    <w:lvl w:ilvl="7" w:tplc="08090003" w:tentative="1">
+      <w:start w:val="1"/>
+      <w:numFmt w:val="bullet"/>
+      <w:lvlText w:val="o"/>
+      <w:lvlJc w:val="left"/>
+      <w:pPr>
+        <w:ind w:left="5760" w:hanging="360"/>
+      </w:pPr>
+      <w:rPr>
+        <w:rFonts w:ascii="Courier New" w:hAnsi="Courier New" w:cs="Courier New" w:hint="default"/>
+      </w:rPr>
+    </w:lvl>
+    <w:lvl w:ilvl="8" w:tplc="08090005" w:tentative="1">
+      <w:start w:val="1"/>
+      <w:numFmt w:val="bullet"/>
+      <w:lvlText w:val=""/>
+      <w:lvlJc w:val="left"/>
+      <w:pPr>
+        <w:ind w:left="6480" w:hanging="360"/>
+      </w:pPr>
+      <w:rPr>
+        <w:rFonts w:ascii="Wingdings" w:hAnsi="Wingdings" w:hint="default"/>
+      </w:rPr>
+    </w:lvl>
+  </w:abstractNum>
+  <w:abstractNum w:abstractNumId="13" w15:restartNumberingAfterBreak="0">
     <w:nsid w:val="6F3B70DF"/>
     <w:multiLevelType w:val="hybridMultilevel"/>
     <w:tmpl w:val="F7843D2C"/>
@@ -2565,7 +3026,7 @@
       </w:rPr>
     </w:lvl>
   </w:abstractNum>
-  <w:abstractNum w:abstractNumId="12" w15:restartNumberingAfterBreak="0">
+  <w:abstractNum w:abstractNumId="14" w15:restartNumberingAfterBreak="0">
     <w:nsid w:val="751F74BF"/>
     <w:multiLevelType w:val="hybridMultilevel"/>
     <w:tmpl w:val="5B34524A"/>
@@ -2678,7 +3139,7 @@
       </w:rPr>
     </w:lvl>
   </w:abstractNum>
-  <w:abstractNum w:abstractNumId="13" w15:restartNumberingAfterBreak="0">
+  <w:abstractNum w:abstractNumId="15" w15:restartNumberingAfterBreak="0">
     <w:nsid w:val="773E5EEB"/>
     <w:multiLevelType w:val="hybridMultilevel"/>
     <w:tmpl w:val="2DF80640"/>
@@ -2791,7 +3252,7 @@
       </w:rPr>
     </w:lvl>
   </w:abstractNum>
-  <w:abstractNum w:abstractNumId="14" w15:restartNumberingAfterBreak="0">
+  <w:abstractNum w:abstractNumId="16" w15:restartNumberingAfterBreak="0">
     <w:nsid w:val="7DF02873"/>
     <w:multiLevelType w:val="hybridMultilevel"/>
     <w:tmpl w:val="1F4C292E"/>
@@ -2904,26 +3365,116 @@
       </w:rPr>
     </w:lvl>
   </w:abstractNum>
+  <w:abstractNum w:abstractNumId="17" w15:restartNumberingAfterBreak="0">
+    <w:nsid w:val="7EFC5F16"/>
+    <w:multiLevelType w:val="hybridMultilevel"/>
+    <w:tmpl w:val="47C0F1A8"/>
+    <w:lvl w:ilvl="0" w:tplc="EEFE4784">
+      <w:start w:val="1"/>
+      <w:numFmt w:val="decimal"/>
+      <w:lvlText w:val="%1)"/>
+      <w:lvlJc w:val="left"/>
+      <w:pPr>
+        <w:ind w:left="1440" w:hanging="360"/>
+      </w:pPr>
+      <w:rPr>
+        <w:rFonts w:asciiTheme="minorHAnsi" w:eastAsiaTheme="minorHAnsi" w:hAnsiTheme="minorHAnsi" w:cstheme="minorBidi" w:hint="default"/>
+        <w:sz w:val="22"/>
+      </w:rPr>
+    </w:lvl>
+    <w:lvl w:ilvl="1" w:tplc="08090019" w:tentative="1">
+      <w:start w:val="1"/>
+      <w:numFmt w:val="lowerLetter"/>
+      <w:lvlText w:val="%2."/>
+      <w:lvlJc w:val="left"/>
+      <w:pPr>
+        <w:ind w:left="2160" w:hanging="360"/>
+      </w:pPr>
+    </w:lvl>
+    <w:lvl w:ilvl="2" w:tplc="0809001B" w:tentative="1">
+      <w:start w:val="1"/>
+      <w:numFmt w:val="lowerRoman"/>
+      <w:lvlText w:val="%3."/>
+      <w:lvlJc w:val="right"/>
+      <w:pPr>
+        <w:ind w:left="2880" w:hanging="180"/>
+      </w:pPr>
+    </w:lvl>
+    <w:lvl w:ilvl="3" w:tplc="0809000F" w:tentative="1">
+      <w:start w:val="1"/>
+      <w:numFmt w:val="decimal"/>
+      <w:lvlText w:val="%4."/>
+      <w:lvlJc w:val="left"/>
+      <w:pPr>
+        <w:ind w:left="3600" w:hanging="360"/>
+      </w:pPr>
+    </w:lvl>
+    <w:lvl w:ilvl="4" w:tplc="08090019" w:tentative="1">
+      <w:start w:val="1"/>
+      <w:numFmt w:val="lowerLetter"/>
+      <w:lvlText w:val="%5."/>
+      <w:lvlJc w:val="left"/>
+      <w:pPr>
+        <w:ind w:left="4320" w:hanging="360"/>
+      </w:pPr>
+    </w:lvl>
+    <w:lvl w:ilvl="5" w:tplc="0809001B" w:tentative="1">
+      <w:start w:val="1"/>
+      <w:numFmt w:val="lowerRoman"/>
+      <w:lvlText w:val="%6."/>
+      <w:lvlJc w:val="right"/>
+      <w:pPr>
+        <w:ind w:left="5040" w:hanging="180"/>
+      </w:pPr>
+    </w:lvl>
+    <w:lvl w:ilvl="6" w:tplc="0809000F" w:tentative="1">
+      <w:start w:val="1"/>
+      <w:numFmt w:val="decimal"/>
+      <w:lvlText w:val="%7."/>
+      <w:lvlJc w:val="left"/>
+      <w:pPr>
+        <w:ind w:left="5760" w:hanging="360"/>
+      </w:pPr>
+    </w:lvl>
+    <w:lvl w:ilvl="7" w:tplc="08090019" w:tentative="1">
+      <w:start w:val="1"/>
+      <w:numFmt w:val="lowerLetter"/>
+      <w:lvlText w:val="%8."/>
+      <w:lvlJc w:val="left"/>
+      <w:pPr>
+        <w:ind w:left="6480" w:hanging="360"/>
+      </w:pPr>
+    </w:lvl>
+    <w:lvl w:ilvl="8" w:tplc="0809001B" w:tentative="1">
+      <w:start w:val="1"/>
+      <w:numFmt w:val="lowerRoman"/>
+      <w:lvlText w:val="%9."/>
+      <w:lvlJc w:val="right"/>
+      <w:pPr>
+        <w:ind w:left="7200" w:hanging="180"/>
+      </w:pPr>
+    </w:lvl>
+  </w:abstractNum>
   <w:num w:numId="1">
+    <w:abstractNumId w:val="8"/>
+  </w:num>
+  <w:num w:numId="2">
     <w:abstractNumId w:val="7"/>
   </w:num>
-  <w:num w:numId="2">
-    <w:abstractNumId w:val="6"/>
+  <w:num w:numId="3">
+    <w:abstractNumId w:val="15"/>
   </w:num>
-  <w:num w:numId="3">
+  <w:num w:numId="4">
     <w:abstractNumId w:val="13"/>
   </w:num>
-  <w:num w:numId="4">
+  <w:num w:numId="5">
     <w:abstractNumId w:val="11"/>
   </w:num>
-  <w:num w:numId="5">
-    <w:abstractNumId w:val="10"/>
-  </w:num>
   <w:num w:numId="6">
-    <w:abstractNumId w:val="12"/>
+    <w:abstractNumId w:val="14"/>
   </w:num>
   <w:num w:numId="7">
-    <w:abstractNumId w:val="8"/>
+    <w:abstractNumId w:val="9"/>
   </w:num>
   <w:num w:numId="8">
     <w:abstractNumId w:val="3"/>
@@ -2932,21 +3483,30 @@
     <w:abstractNumId w:val="1"/>
   </w:num>
   <w:num w:numId="10">
-    <w:abstractNumId w:val="9"/>
+    <w:abstractNumId w:val="10"/>
   </w:num>
   <w:num w:numId="11">
     <w:abstractNumId w:val="2"/>
   </w:num>
   <w:num w:numId="12">
-    <w:abstractNumId w:val="14"/>
+    <w:abstractNumId w:val="16"/>
   </w:num>
   <w:num w:numId="13">
     <w:abstractNumId w:val="0"/>
   </w:num>
   <w:num w:numId="14">
+    <w:abstractNumId w:val="6"/>
+  </w:num>
+  <w:num w:numId="15">
     <w:abstractNumId w:val="5"/>
   </w:num>
-  <w:num w:numId="15">
+  <w:num w:numId="16">
+    <w:abstractNumId w:val="17"/>
+  </w:num>
+  <w:num w:numId="17">
+    <w:abstractNumId w:val="12"/>
+  </w:num>
+  <w:num w:numId="18">
     <w:abstractNumId w:val="4"/>
   </w:num>
 </w:numbering>

</xml_diff>

<commit_message>
Began work on formulating the next goal of understanding feature interactions and feature selections.
</commit_message>
<xml_diff>
--- a/MBGM_solution_doc.docx
+++ b/MBGM_solution_doc.docx
@@ -10,6 +10,7 @@
           <w:bCs/>
           <w:sz w:val="32"/>
           <w:szCs w:val="32"/>
+          <w:u w:val="single"/>
         </w:rPr>
       </w:pPr>
       <w:r>
@@ -18,6 +19,7 @@
           <w:bCs/>
           <w:sz w:val="32"/>
           <w:szCs w:val="32"/>
+          <w:u w:val="single"/>
         </w:rPr>
         <w:t xml:space="preserve">Kaggle competition: </w:t>
       </w:r>
@@ -28,6 +30,7 @@
           <w:bCs/>
           <w:sz w:val="32"/>
           <w:szCs w:val="32"/>
+          <w:u w:val="single"/>
         </w:rPr>
         <w:t>Mercedez</w:t>
       </w:r>
@@ -38,6 +41,7 @@
           <w:bCs/>
           <w:sz w:val="32"/>
           <w:szCs w:val="32"/>
+          <w:u w:val="single"/>
         </w:rPr>
         <w:t>-Benz greener manufacturing</w:t>
       </w:r>
@@ -109,6 +113,136 @@
           <w:szCs w:val="22"/>
         </w:rPr>
         <w:t xml:space="preserve">Make a predictive model that takes in car features, and their respective settings, to predict testing time. </w:t>
+      </w:r>
+    </w:p>
+    <w:p>
+      <w:pPr>
+        <w:rPr>
+          <w:b/>
+          <w:bCs/>
+          <w:color w:val="C00000"/>
+        </w:rPr>
+      </w:pPr>
+    </w:p>
+    <w:p>
+      <w:pPr>
+        <w:rPr>
+          <w:b/>
+          <w:bCs/>
+          <w:color w:val="C00000"/>
+        </w:rPr>
+      </w:pPr>
+      <w:r>
+        <w:rPr>
+          <w:b/>
+          <w:bCs/>
+          <w:color w:val="C00000"/>
+        </w:rPr>
+        <w:t>Data attributes</w:t>
+      </w:r>
+      <w:r>
+        <w:rPr>
+          <w:b/>
+          <w:bCs/>
+          <w:color w:val="C00000"/>
+        </w:rPr>
+        <w:t>:</w:t>
+      </w:r>
+    </w:p>
+    <w:p>
+      <w:pPr>
+        <w:pStyle w:val="ListParagraph"/>
+        <w:numPr>
+          <w:ilvl w:val="0"/>
+          <w:numId w:val="8"/>
+        </w:numPr>
+        <w:rPr>
+          <w:b/>
+          <w:bCs/>
+          <w:color w:val="C00000"/>
+          <w:sz w:val="22"/>
+          <w:szCs w:val="22"/>
+        </w:rPr>
+      </w:pPr>
+      <w:r>
+        <w:rPr>
+          <w:color w:val="000000" w:themeColor="text1"/>
+          <w:sz w:val="22"/>
+          <w:szCs w:val="22"/>
+        </w:rPr>
+        <w:t>Anonymised</w:t>
+      </w:r>
+    </w:p>
+    <w:p>
+      <w:pPr>
+        <w:pStyle w:val="ListParagraph"/>
+        <w:numPr>
+          <w:ilvl w:val="0"/>
+          <w:numId w:val="8"/>
+        </w:numPr>
+        <w:rPr>
+          <w:b/>
+          <w:bCs/>
+          <w:color w:val="C00000"/>
+          <w:sz w:val="22"/>
+          <w:szCs w:val="22"/>
+        </w:rPr>
+      </w:pPr>
+      <w:r>
+        <w:rPr>
+          <w:color w:val="000000" w:themeColor="text1"/>
+          <w:sz w:val="22"/>
+          <w:szCs w:val="22"/>
+        </w:rPr>
+        <w:t xml:space="preserve">Only binary and categorical </w:t>
+      </w:r>
+    </w:p>
+    <w:p>
+      <w:pPr>
+        <w:pStyle w:val="ListParagraph"/>
+        <w:numPr>
+          <w:ilvl w:val="0"/>
+          <w:numId w:val="8"/>
+        </w:numPr>
+        <w:rPr>
+          <w:b/>
+          <w:bCs/>
+          <w:color w:val="C00000"/>
+          <w:sz w:val="22"/>
+          <w:szCs w:val="22"/>
+        </w:rPr>
+      </w:pPr>
+      <w:r>
+        <w:rPr>
+          <w:color w:val="000000" w:themeColor="text1"/>
+          <w:sz w:val="22"/>
+          <w:szCs w:val="22"/>
+        </w:rPr>
+        <w:t>Small data set relative to features</w:t>
+      </w:r>
+    </w:p>
+    <w:p>
+      <w:pPr>
+        <w:pStyle w:val="ListParagraph"/>
+        <w:numPr>
+          <w:ilvl w:val="0"/>
+          <w:numId w:val="8"/>
+        </w:numPr>
+        <w:rPr>
+          <w:b/>
+          <w:bCs/>
+          <w:color w:val="C00000"/>
+          <w:sz w:val="22"/>
+          <w:szCs w:val="22"/>
+        </w:rPr>
+      </w:pPr>
+      <w:r>
+        <w:rPr>
+          <w:color w:val="000000" w:themeColor="text1"/>
+          <w:sz w:val="22"/>
+          <w:szCs w:val="22"/>
+        </w:rPr>
+        <w:t xml:space="preserve">Data set seems high qual.  </w:t>
       </w:r>
     </w:p>
     <w:p>
@@ -291,7 +425,7 @@
       <w:pPr>
         <w:pStyle w:val="ListParagraph"/>
         <w:numPr>
-          <w:ilvl w:val="0"/>
+          <w:ilvl w:val="1"/>
           <w:numId w:val="1"/>
         </w:numPr>
         <w:rPr>
@@ -306,35 +440,7 @@
           <w:sz w:val="22"/>
           <w:szCs w:val="22"/>
         </w:rPr>
-        <w:t xml:space="preserve">How </w:t>
-      </w:r>
-      <w:r>
-        <w:rPr>
-          <w:sz w:val="22"/>
-          <w:szCs w:val="22"/>
-        </w:rPr>
-        <w:t>are</w:t>
-      </w:r>
-      <w:r>
-        <w:rPr>
-          <w:sz w:val="22"/>
-          <w:szCs w:val="22"/>
-        </w:rPr>
-        <w:t xml:space="preserve"> you select</w:t>
-      </w:r>
-      <w:r>
-        <w:rPr>
-          <w:sz w:val="22"/>
-          <w:szCs w:val="22"/>
-        </w:rPr>
-        <w:t>ing</w:t>
-      </w:r>
-      <w:r>
-        <w:rPr>
-          <w:sz w:val="22"/>
-          <w:szCs w:val="22"/>
-        </w:rPr>
-        <w:t xml:space="preserve"> features?</w:t>
+        <w:t xml:space="preserve">X0, </w:t>
       </w:r>
     </w:p>
     <w:p>
@@ -356,14 +462,35 @@
           <w:sz w:val="22"/>
           <w:szCs w:val="22"/>
         </w:rPr>
-        <w:t>Are</w:t>
-      </w:r>
-      <w:r>
-        <w:rPr>
-          <w:sz w:val="22"/>
-          <w:szCs w:val="22"/>
-        </w:rPr>
-        <w:t xml:space="preserve"> you make any important transformations?</w:t>
+        <w:t xml:space="preserve">How </w:t>
+      </w:r>
+      <w:r>
+        <w:rPr>
+          <w:sz w:val="22"/>
+          <w:szCs w:val="22"/>
+        </w:rPr>
+        <w:t>are</w:t>
+      </w:r>
+      <w:r>
+        <w:rPr>
+          <w:sz w:val="22"/>
+          <w:szCs w:val="22"/>
+        </w:rPr>
+        <w:t xml:space="preserve"> you select</w:t>
+      </w:r>
+      <w:r>
+        <w:rPr>
+          <w:sz w:val="22"/>
+          <w:szCs w:val="22"/>
+        </w:rPr>
+        <w:t>ing</w:t>
+      </w:r>
+      <w:r>
+        <w:rPr>
+          <w:sz w:val="22"/>
+          <w:szCs w:val="22"/>
+        </w:rPr>
+        <w:t xml:space="preserve"> features?</w:t>
       </w:r>
     </w:p>
     <w:p>
@@ -392,6 +519,35 @@
           <w:sz w:val="22"/>
           <w:szCs w:val="22"/>
         </w:rPr>
+        <w:t xml:space="preserve"> you make any important transformations?</w:t>
+      </w:r>
+    </w:p>
+    <w:p>
+      <w:pPr>
+        <w:pStyle w:val="ListParagraph"/>
+        <w:numPr>
+          <w:ilvl w:val="0"/>
+          <w:numId w:val="1"/>
+        </w:numPr>
+        <w:rPr>
+          <w:b/>
+          <w:bCs/>
+          <w:sz w:val="22"/>
+          <w:szCs w:val="22"/>
+        </w:rPr>
+      </w:pPr>
+      <w:r>
+        <w:rPr>
+          <w:sz w:val="22"/>
+          <w:szCs w:val="22"/>
+        </w:rPr>
+        <w:t>Are</w:t>
+      </w:r>
+      <w:r>
+        <w:rPr>
+          <w:sz w:val="22"/>
+          <w:szCs w:val="22"/>
+        </w:rPr>
         <w:t xml:space="preserve"> you find</w:t>
       </w:r>
       <w:r>
@@ -756,7 +912,15 @@
           <w:sz w:val="22"/>
           <w:szCs w:val="22"/>
         </w:rPr>
-        <w:t>curbs complexity (</w:t>
+        <w:t>C</w:t>
+      </w:r>
+      <w:r>
+        <w:rPr>
+          <w:color w:val="000000" w:themeColor="text1"/>
+          <w:sz w:val="22"/>
+          <w:szCs w:val="22"/>
+        </w:rPr>
+        <w:t>urbs complexity (</w:t>
       </w:r>
       <w:r>
         <w:rPr>
@@ -794,7 +958,15 @@
           <w:sz w:val="22"/>
           <w:szCs w:val="22"/>
         </w:rPr>
-        <w:t>increases accuracy (</w:t>
+        <w:t>I</w:t>
+      </w:r>
+      <w:r>
+        <w:rPr>
+          <w:color w:val="000000" w:themeColor="text1"/>
+          <w:sz w:val="22"/>
+          <w:szCs w:val="22"/>
+        </w:rPr>
+        <w:t>ncreases accuracy (</w:t>
       </w:r>
       <w:r>
         <w:rPr>
@@ -832,7 +1004,15 @@
           <w:sz w:val="22"/>
           <w:szCs w:val="22"/>
         </w:rPr>
-        <w:t>reduces training time (lass data, less training time)</w:t>
+        <w:t>R</w:t>
+      </w:r>
+      <w:r>
+        <w:rPr>
+          <w:color w:val="000000" w:themeColor="text1"/>
+          <w:sz w:val="22"/>
+          <w:szCs w:val="22"/>
+        </w:rPr>
+        <w:t>educes training time (lass data, less training time)</w:t>
       </w:r>
     </w:p>
     <w:p>
@@ -982,16 +1162,14 @@
           <w:szCs w:val="22"/>
         </w:rPr>
       </w:pPr>
-      <w:proofErr w:type="spellStart"/>
-      <w:r>
-        <w:rPr>
-          <w:color w:val="000000" w:themeColor="text1"/>
-          <w:sz w:val="22"/>
-          <w:szCs w:val="22"/>
-        </w:rPr>
-        <w:t>Sdf</w:t>
-      </w:r>
-      <w:proofErr w:type="spellEnd"/>
+      <w:r>
+        <w:rPr>
+          <w:color w:val="000000" w:themeColor="text1"/>
+          <w:sz w:val="22"/>
+          <w:szCs w:val="22"/>
+        </w:rPr>
+        <w:t>Because we may have redundant features, which make a good case for dimensionality reduction.</w:t>
+      </w:r>
     </w:p>
     <w:p>
       <w:pPr>
@@ -1058,6 +1236,98 @@
         </w:rPr>
         <w:t xml:space="preserve"> important?</w:t>
       </w:r>
+      <w:r>
+        <w:rPr>
+          <w:b/>
+          <w:bCs/>
+          <w:color w:val="000000" w:themeColor="text1"/>
+          <w:sz w:val="22"/>
+          <w:szCs w:val="22"/>
+        </w:rPr>
+        <w:t xml:space="preserve"> </w:t>
+      </w:r>
+      <m:oMath>
+        <m:sSub>
+          <m:sSubPr>
+            <m:ctrlPr>
+              <w:rPr>
+                <w:rFonts w:ascii="Cambria Math" w:hAnsi="Cambria Math"/>
+                <w:b/>
+                <w:bCs/>
+                <w:i/>
+                <w:color w:val="000000" w:themeColor="text1"/>
+                <w:sz w:val="22"/>
+                <w:szCs w:val="22"/>
+              </w:rPr>
+            </m:ctrlPr>
+          </m:sSubPr>
+          <m:e>
+            <m:r>
+              <m:rPr>
+                <m:sty m:val="bi"/>
+              </m:rPr>
+              <w:rPr>
+                <w:rFonts w:ascii="Cambria Math" w:hAnsi="Cambria Math"/>
+                <w:color w:val="000000" w:themeColor="text1"/>
+                <w:sz w:val="22"/>
+                <w:szCs w:val="22"/>
+              </w:rPr>
+              <m:t>x</m:t>
+            </m:r>
+          </m:e>
+          <m:sub>
+            <m:r>
+              <w:rPr>
+                <w:rFonts w:ascii="Cambria Math" w:hAnsi="Cambria Math"/>
+                <w:color w:val="000000" w:themeColor="text1"/>
+                <w:sz w:val="22"/>
+                <w:szCs w:val="22"/>
+              </w:rPr>
+              <m:t>1</m:t>
+            </m:r>
+          </m:sub>
+        </m:sSub>
+        <m:sSub>
+          <m:sSubPr>
+            <m:ctrlPr>
+              <w:rPr>
+                <w:rFonts w:ascii="Cambria Math" w:hAnsi="Cambria Math"/>
+                <w:b/>
+                <w:bCs/>
+                <w:i/>
+                <w:color w:val="000000" w:themeColor="text1"/>
+                <w:sz w:val="22"/>
+                <w:szCs w:val="22"/>
+              </w:rPr>
+            </m:ctrlPr>
+          </m:sSubPr>
+          <m:e>
+            <m:r>
+              <m:rPr>
+                <m:sty m:val="bi"/>
+              </m:rPr>
+              <w:rPr>
+                <w:rFonts w:ascii="Cambria Math" w:hAnsi="Cambria Math"/>
+                <w:color w:val="000000" w:themeColor="text1"/>
+                <w:sz w:val="22"/>
+                <w:szCs w:val="22"/>
+              </w:rPr>
+              <m:t>x</m:t>
+            </m:r>
+          </m:e>
+          <m:sub>
+            <m:r>
+              <w:rPr>
+                <w:rFonts w:ascii="Cambria Math" w:hAnsi="Cambria Math"/>
+                <w:color w:val="000000" w:themeColor="text1"/>
+                <w:sz w:val="22"/>
+                <w:szCs w:val="22"/>
+              </w:rPr>
+              <m:t>2</m:t>
+            </m:r>
+          </m:sub>
+        </m:sSub>
+      </m:oMath>
     </w:p>
     <w:p>
       <w:pPr>
@@ -1078,7 +1348,102 @@
           <w:sz w:val="22"/>
           <w:szCs w:val="22"/>
         </w:rPr>
-        <w:t xml:space="preserve">“The whole is greater than the sum of its parts” – Aristotle </w:t>
+        <w:lastRenderedPageBreak/>
+        <w:t>Because there may be an interdependence between features and the target. Specifically, if the effect of one feature on the target changes depending on the level of another feature.</w:t>
+      </w:r>
+    </w:p>
+    <w:p>
+      <w:pPr>
+        <w:pStyle w:val="ListParagraph"/>
+        <w:numPr>
+          <w:ilvl w:val="0"/>
+          <w:numId w:val="17"/>
+        </w:numPr>
+        <w:rPr>
+          <w:color w:val="000000" w:themeColor="text1"/>
+          <w:sz w:val="22"/>
+          <w:szCs w:val="22"/>
+        </w:rPr>
+      </w:pPr>
+      <w:r>
+        <w:rPr>
+          <w:color w:val="000000" w:themeColor="text1"/>
+          <w:sz w:val="22"/>
+          <w:szCs w:val="22"/>
+        </w:rPr>
+        <w:t xml:space="preserve">Note, dimensionality reduction (e.g. PCA) and finding feature interactions (e.g. factor analysis) are related, but not the same thing. </w:t>
+      </w:r>
+    </w:p>
+    <w:p>
+      <w:pPr>
+        <w:pStyle w:val="ListParagraph"/>
+        <w:numPr>
+          <w:ilvl w:val="0"/>
+          <w:numId w:val="19"/>
+        </w:numPr>
+        <w:rPr>
+          <w:b/>
+          <w:bCs/>
+          <w:color w:val="000000" w:themeColor="text1"/>
+          <w:sz w:val="22"/>
+          <w:szCs w:val="22"/>
+        </w:rPr>
+      </w:pPr>
+      <w:r>
+        <w:rPr>
+          <w:b/>
+          <w:bCs/>
+          <w:color w:val="000000" w:themeColor="text1"/>
+          <w:sz w:val="22"/>
+          <w:szCs w:val="22"/>
+        </w:rPr>
+        <w:t>Clustering…</w:t>
+      </w:r>
+    </w:p>
+    <w:p>
+      <w:pPr>
+        <w:pStyle w:val="ListParagraph"/>
+        <w:numPr>
+          <w:ilvl w:val="0"/>
+          <w:numId w:val="17"/>
+        </w:numPr>
+        <w:rPr>
+          <w:color w:val="000000" w:themeColor="text1"/>
+          <w:sz w:val="22"/>
+          <w:szCs w:val="22"/>
+        </w:rPr>
+      </w:pPr>
+      <w:r>
+        <w:rPr>
+          <w:color w:val="000000" w:themeColor="text1"/>
+          <w:sz w:val="22"/>
+          <w:szCs w:val="22"/>
+        </w:rPr>
+        <w:t xml:space="preserve">Useful for finding patterns in our data that share similar characteristics. </w:t>
+      </w:r>
+    </w:p>
+    <w:p>
+      <w:pPr>
+        <w:pStyle w:val="ListParagraph"/>
+        <w:numPr>
+          <w:ilvl w:val="0"/>
+          <w:numId w:val="17"/>
+        </w:numPr>
+        <w:rPr>
+          <w:color w:val="000000" w:themeColor="text1"/>
+          <w:sz w:val="22"/>
+          <w:szCs w:val="22"/>
+        </w:rPr>
+      </w:pPr>
+      <w:r>
+        <w:rPr>
+          <w:b/>
+          <w:bCs/>
+          <w:color w:val="000000" w:themeColor="text1"/>
+          <w:sz w:val="22"/>
+          <w:szCs w:val="22"/>
+        </w:rPr>
+        <w:t>Describe the attributes of your data!</w:t>
       </w:r>
     </w:p>
     <w:p>
@@ -1809,8 +2174,8 @@
   <w:abstractNum w:abstractNumId="3" w15:restartNumberingAfterBreak="0">
     <w:nsid w:val="1C523E45"/>
     <w:multiLevelType w:val="hybridMultilevel"/>
-    <w:tmpl w:val="4EACA234"/>
-    <w:lvl w:ilvl="0" w:tplc="08090001">
+    <w:tmpl w:val="B12A131A"/>
+    <w:lvl w:ilvl="0" w:tplc="46A23B62">
       <w:start w:val="1"/>
       <w:numFmt w:val="bullet"/>
       <w:lvlText w:val=""/>
@@ -1820,6 +2185,7 @@
       </w:pPr>
       <w:rPr>
         <w:rFonts w:ascii="Symbol" w:hAnsi="Symbol" w:cs="Symbol" w:hint="default"/>
+        <w:color w:val="000000" w:themeColor="text1"/>
       </w:rPr>
     </w:lvl>
     <w:lvl w:ilvl="1" w:tplc="08090003" w:tentative="1">
@@ -2033,6 +2399,120 @@
     </w:lvl>
   </w:abstractNum>
   <w:abstractNum w:abstractNumId="5" w15:restartNumberingAfterBreak="0">
+    <w:nsid w:val="2A704712"/>
+    <w:multiLevelType w:val="hybridMultilevel"/>
+    <w:tmpl w:val="86700528"/>
+    <w:lvl w:ilvl="0" w:tplc="A3BA9B42">
+      <w:start w:val="1"/>
+      <w:numFmt w:val="bullet"/>
+      <w:lvlText w:val=""/>
+      <w:lvlJc w:val="left"/>
+      <w:pPr>
+        <w:ind w:left="720" w:hanging="360"/>
+      </w:pPr>
+      <w:rPr>
+        <w:rFonts w:ascii="Symbol" w:hAnsi="Symbol" w:cs="Symbol" w:hint="default"/>
+        <w:color w:val="auto"/>
+      </w:rPr>
+    </w:lvl>
+    <w:lvl w:ilvl="1" w:tplc="08090003" w:tentative="1">
+      <w:start w:val="1"/>
+      <w:numFmt w:val="bullet"/>
+      <w:lvlText w:val="o"/>
+      <w:lvlJc w:val="left"/>
+      <w:pPr>
+        <w:ind w:left="1440" w:hanging="360"/>
+      </w:pPr>
+      <w:rPr>
+        <w:rFonts w:ascii="Courier New" w:hAnsi="Courier New" w:cs="Courier New" w:hint="default"/>
+      </w:rPr>
+    </w:lvl>
+    <w:lvl w:ilvl="2" w:tplc="08090005" w:tentative="1">
+      <w:start w:val="1"/>
+      <w:numFmt w:val="bullet"/>
+      <w:lvlText w:val=""/>
+      <w:lvlJc w:val="left"/>
+      <w:pPr>
+        <w:ind w:left="2160" w:hanging="360"/>
+      </w:pPr>
+      <w:rPr>
+        <w:rFonts w:ascii="Wingdings" w:hAnsi="Wingdings" w:hint="default"/>
+      </w:rPr>
+    </w:lvl>
+    <w:lvl w:ilvl="3" w:tplc="08090001" w:tentative="1">
+      <w:start w:val="1"/>
+      <w:numFmt w:val="bullet"/>
+      <w:lvlText w:val=""/>
+      <w:lvlJc w:val="left"/>
+      <w:pPr>
+        <w:ind w:left="2880" w:hanging="360"/>
+      </w:pPr>
+      <w:rPr>
+        <w:rFonts w:ascii="Symbol" w:hAnsi="Symbol" w:hint="default"/>
+      </w:rPr>
+    </w:lvl>
+    <w:lvl w:ilvl="4" w:tplc="08090003" w:tentative="1">
+      <w:start w:val="1"/>
+      <w:numFmt w:val="bullet"/>
+      <w:lvlText w:val="o"/>
+      <w:lvlJc w:val="left"/>
+      <w:pPr>
+        <w:ind w:left="3600" w:hanging="360"/>
+      </w:pPr>
+      <w:rPr>
+        <w:rFonts w:ascii="Courier New" w:hAnsi="Courier New" w:cs="Courier New" w:hint="default"/>
+      </w:rPr>
+    </w:lvl>
+    <w:lvl w:ilvl="5" w:tplc="08090005" w:tentative="1">
+      <w:start w:val="1"/>
+      <w:numFmt w:val="bullet"/>
+      <w:lvlText w:val=""/>
+      <w:lvlJc w:val="left"/>
+      <w:pPr>
+        <w:ind w:left="4320" w:hanging="360"/>
+      </w:pPr>
+      <w:rPr>
+        <w:rFonts w:ascii="Wingdings" w:hAnsi="Wingdings" w:hint="default"/>
+      </w:rPr>
+    </w:lvl>
+    <w:lvl w:ilvl="6" w:tplc="08090001" w:tentative="1">
+      <w:start w:val="1"/>
+      <w:numFmt w:val="bullet"/>
+      <w:lvlText w:val=""/>
+      <w:lvlJc w:val="left"/>
+      <w:pPr>
+        <w:ind w:left="5040" w:hanging="360"/>
+      </w:pPr>
+      <w:rPr>
+        <w:rFonts w:ascii="Symbol" w:hAnsi="Symbol" w:hint="default"/>
+      </w:rPr>
+    </w:lvl>
+    <w:lvl w:ilvl="7" w:tplc="08090003" w:tentative="1">
+      <w:start w:val="1"/>
+      <w:numFmt w:val="bullet"/>
+      <w:lvlText w:val="o"/>
+      <w:lvlJc w:val="left"/>
+      <w:pPr>
+        <w:ind w:left="5760" w:hanging="360"/>
+      </w:pPr>
+      <w:rPr>
+        <w:rFonts w:ascii="Courier New" w:hAnsi="Courier New" w:cs="Courier New" w:hint="default"/>
+      </w:rPr>
+    </w:lvl>
+    <w:lvl w:ilvl="8" w:tplc="08090005" w:tentative="1">
+      <w:start w:val="1"/>
+      <w:numFmt w:val="bullet"/>
+      <w:lvlText w:val=""/>
+      <w:lvlJc w:val="left"/>
+      <w:pPr>
+        <w:ind w:left="6480" w:hanging="360"/>
+      </w:pPr>
+      <w:rPr>
+        <w:rFonts w:ascii="Wingdings" w:hAnsi="Wingdings" w:hint="default"/>
+      </w:rPr>
+    </w:lvl>
+  </w:abstractNum>
+  <w:abstractNum w:abstractNumId="6" w15:restartNumberingAfterBreak="0">
     <w:nsid w:val="363F47EA"/>
     <w:multiLevelType w:val="hybridMultilevel"/>
     <w:tmpl w:val="6400D0E6"/>
@@ -2145,7 +2625,7 @@
       </w:rPr>
     </w:lvl>
   </w:abstractNum>
-  <w:abstractNum w:abstractNumId="6" w15:restartNumberingAfterBreak="0">
+  <w:abstractNum w:abstractNumId="7" w15:restartNumberingAfterBreak="0">
     <w:nsid w:val="39B75F47"/>
     <w:multiLevelType w:val="hybridMultilevel"/>
     <w:tmpl w:val="CEA29220"/>
@@ -2258,7 +2738,7 @@
       </w:rPr>
     </w:lvl>
   </w:abstractNum>
-  <w:abstractNum w:abstractNumId="7" w15:restartNumberingAfterBreak="0">
+  <w:abstractNum w:abstractNumId="8" w15:restartNumberingAfterBreak="0">
     <w:nsid w:val="3E5F06F0"/>
     <w:multiLevelType w:val="hybridMultilevel"/>
     <w:tmpl w:val="CF2695B2"/>
@@ -2371,7 +2851,7 @@
       </w:rPr>
     </w:lvl>
   </w:abstractNum>
-  <w:abstractNum w:abstractNumId="8" w15:restartNumberingAfterBreak="0">
+  <w:abstractNum w:abstractNumId="9" w15:restartNumberingAfterBreak="0">
     <w:nsid w:val="44301BEE"/>
     <w:multiLevelType w:val="hybridMultilevel"/>
     <w:tmpl w:val="3C34EEB0"/>
@@ -2387,7 +2867,7 @@
         <w:rFonts w:ascii="Symbol" w:hAnsi="Symbol" w:cs="Symbol" w:hint="default"/>
       </w:rPr>
     </w:lvl>
-    <w:lvl w:ilvl="1" w:tplc="08090003" w:tentative="1">
+    <w:lvl w:ilvl="1" w:tplc="08090003">
       <w:start w:val="1"/>
       <w:numFmt w:val="bullet"/>
       <w:lvlText w:val="o"/>
@@ -2484,7 +2964,7 @@
       </w:rPr>
     </w:lvl>
   </w:abstractNum>
-  <w:abstractNum w:abstractNumId="9" w15:restartNumberingAfterBreak="0">
+  <w:abstractNum w:abstractNumId="10" w15:restartNumberingAfterBreak="0">
     <w:nsid w:val="478D28AA"/>
     <w:multiLevelType w:val="hybridMultilevel"/>
     <w:tmpl w:val="71703F82"/>
@@ -2597,7 +3077,7 @@
       </w:rPr>
     </w:lvl>
   </w:abstractNum>
-  <w:abstractNum w:abstractNumId="10" w15:restartNumberingAfterBreak="0">
+  <w:abstractNum w:abstractNumId="11" w15:restartNumberingAfterBreak="0">
     <w:nsid w:val="558F259A"/>
     <w:multiLevelType w:val="hybridMultilevel"/>
     <w:tmpl w:val="EBD83EB0"/>
@@ -2687,7 +3167,7 @@
       </w:pPr>
     </w:lvl>
   </w:abstractNum>
-  <w:abstractNum w:abstractNumId="11" w15:restartNumberingAfterBreak="0">
+  <w:abstractNum w:abstractNumId="12" w15:restartNumberingAfterBreak="0">
     <w:nsid w:val="5616639E"/>
     <w:multiLevelType w:val="hybridMultilevel"/>
     <w:tmpl w:val="0174FA96"/>
@@ -2800,20 +3280,20 @@
       </w:rPr>
     </w:lvl>
   </w:abstractNum>
-  <w:abstractNum w:abstractNumId="12" w15:restartNumberingAfterBreak="0">
+  <w:abstractNum w:abstractNumId="13" w15:restartNumberingAfterBreak="0">
     <w:nsid w:val="5AE5556A"/>
     <w:multiLevelType w:val="hybridMultilevel"/>
-    <w:tmpl w:val="1F6A90D4"/>
-    <w:lvl w:ilvl="0" w:tplc="08090003">
-      <w:start w:val="1"/>
-      <w:numFmt w:val="bullet"/>
-      <w:lvlText w:val="o"/>
+    <w:tmpl w:val="865CDF46"/>
+    <w:lvl w:ilvl="0" w:tplc="08090001">
+      <w:start w:val="1"/>
+      <w:numFmt w:val="bullet"/>
+      <w:lvlText w:val=""/>
       <w:lvlJc w:val="left"/>
       <w:pPr>
         <w:ind w:left="720" w:hanging="360"/>
       </w:pPr>
       <w:rPr>
-        <w:rFonts w:ascii="Courier New" w:hAnsi="Courier New" w:cs="Courier New" w:hint="default"/>
+        <w:rFonts w:ascii="Symbol" w:hAnsi="Symbol" w:cs="Symbol" w:hint="default"/>
       </w:rPr>
     </w:lvl>
     <w:lvl w:ilvl="1" w:tplc="08090003" w:tentative="1">
@@ -2913,7 +3393,7 @@
       </w:rPr>
     </w:lvl>
   </w:abstractNum>
-  <w:abstractNum w:abstractNumId="13" w15:restartNumberingAfterBreak="0">
+  <w:abstractNum w:abstractNumId="14" w15:restartNumberingAfterBreak="0">
     <w:nsid w:val="6F3B70DF"/>
     <w:multiLevelType w:val="hybridMultilevel"/>
     <w:tmpl w:val="F7843D2C"/>
@@ -3026,7 +3506,7 @@
       </w:rPr>
     </w:lvl>
   </w:abstractNum>
-  <w:abstractNum w:abstractNumId="14" w15:restartNumberingAfterBreak="0">
+  <w:abstractNum w:abstractNumId="15" w15:restartNumberingAfterBreak="0">
     <w:nsid w:val="751F74BF"/>
     <w:multiLevelType w:val="hybridMultilevel"/>
     <w:tmpl w:val="5B34524A"/>
@@ -3139,7 +3619,7 @@
       </w:rPr>
     </w:lvl>
   </w:abstractNum>
-  <w:abstractNum w:abstractNumId="15" w15:restartNumberingAfterBreak="0">
+  <w:abstractNum w:abstractNumId="16" w15:restartNumberingAfterBreak="0">
     <w:nsid w:val="773E5EEB"/>
     <w:multiLevelType w:val="hybridMultilevel"/>
     <w:tmpl w:val="2DF80640"/>
@@ -3252,7 +3732,7 @@
       </w:rPr>
     </w:lvl>
   </w:abstractNum>
-  <w:abstractNum w:abstractNumId="16" w15:restartNumberingAfterBreak="0">
+  <w:abstractNum w:abstractNumId="17" w15:restartNumberingAfterBreak="0">
     <w:nsid w:val="7DF02873"/>
     <w:multiLevelType w:val="hybridMultilevel"/>
     <w:tmpl w:val="1F4C292E"/>
@@ -3365,7 +3845,7 @@
       </w:rPr>
     </w:lvl>
   </w:abstractNum>
-  <w:abstractNum w:abstractNumId="17" w15:restartNumberingAfterBreak="0">
+  <w:abstractNum w:abstractNumId="18" w15:restartNumberingAfterBreak="0">
     <w:nsid w:val="7EFC5F16"/>
     <w:multiLevelType w:val="hybridMultilevel"/>
     <w:tmpl w:val="47C0F1A8"/>
@@ -3456,25 +3936,25 @@
     </w:lvl>
   </w:abstractNum>
   <w:num w:numId="1">
+    <w:abstractNumId w:val="9"/>
+  </w:num>
+  <w:num w:numId="2">
     <w:abstractNumId w:val="8"/>
   </w:num>
-  <w:num w:numId="2">
-    <w:abstractNumId w:val="7"/>
+  <w:num w:numId="3">
+    <w:abstractNumId w:val="16"/>
   </w:num>
-  <w:num w:numId="3">
+  <w:num w:numId="4">
+    <w:abstractNumId w:val="14"/>
+  </w:num>
+  <w:num w:numId="5">
+    <w:abstractNumId w:val="12"/>
+  </w:num>
+  <w:num w:numId="6">
     <w:abstractNumId w:val="15"/>
   </w:num>
-  <w:num w:numId="4">
-    <w:abstractNumId w:val="13"/>
-  </w:num>
-  <w:num w:numId="5">
-    <w:abstractNumId w:val="11"/>
-  </w:num>
-  <w:num w:numId="6">
-    <w:abstractNumId w:val="14"/>
-  </w:num>
   <w:num w:numId="7">
-    <w:abstractNumId w:val="9"/>
+    <w:abstractNumId w:val="10"/>
   </w:num>
   <w:num w:numId="8">
     <w:abstractNumId w:val="3"/>
@@ -3483,31 +3963,34 @@
     <w:abstractNumId w:val="1"/>
   </w:num>
   <w:num w:numId="10">
-    <w:abstractNumId w:val="10"/>
+    <w:abstractNumId w:val="11"/>
   </w:num>
   <w:num w:numId="11">
     <w:abstractNumId w:val="2"/>
   </w:num>
   <w:num w:numId="12">
-    <w:abstractNumId w:val="16"/>
+    <w:abstractNumId w:val="17"/>
   </w:num>
   <w:num w:numId="13">
     <w:abstractNumId w:val="0"/>
   </w:num>
   <w:num w:numId="14">
+    <w:abstractNumId w:val="7"/>
+  </w:num>
+  <w:num w:numId="15">
     <w:abstractNumId w:val="6"/>
   </w:num>
-  <w:num w:numId="15">
-    <w:abstractNumId w:val="5"/>
-  </w:num>
   <w:num w:numId="16">
-    <w:abstractNumId w:val="17"/>
+    <w:abstractNumId w:val="18"/>
   </w:num>
   <w:num w:numId="17">
-    <w:abstractNumId w:val="12"/>
+    <w:abstractNumId w:val="13"/>
   </w:num>
   <w:num w:numId="18">
     <w:abstractNumId w:val="4"/>
+  </w:num>
+  <w:num w:numId="19">
+    <w:abstractNumId w:val="5"/>
   </w:num>
 </w:numbering>
 </file>

</xml_diff>